<commit_message>
modification maqutte + images + PDF
</commit_message>
<xml_diff>
--- a/Offres/Offre.docx
+++ b/Offres/Offre.docx
@@ -40,26 +40,17 @@
                         <a:prstGeom prst="rect">
                           <a:avLst/>
                         </a:prstGeom>
-                        <a:solidFill>
-                          <a:schemeClr val="accent1"/>
-                        </a:solidFill>
-                        <a:ln>
-                          <a:solidFill>
-                            <a:schemeClr val="accent1"/>
-                          </a:solidFill>
-                        </a:ln>
+                        <a:ln/>
                       </wps:spPr>
                       <wps:style>
-                        <a:lnRef idx="2">
-                          <a:schemeClr val="accent1">
-                            <a:shade val="50000"/>
-                          </a:schemeClr>
+                        <a:lnRef idx="1">
+                          <a:schemeClr val="accent3"/>
                         </a:lnRef>
-                        <a:fillRef idx="1">
-                          <a:schemeClr val="accent1"/>
+                        <a:fillRef idx="3">
+                          <a:schemeClr val="accent3"/>
                         </a:fillRef>
-                        <a:effectRef idx="0">
-                          <a:schemeClr val="accent1"/>
+                        <a:effectRef idx="2">
+                          <a:schemeClr val="accent3"/>
                         </a:effectRef>
                         <a:fontRef idx="minor">
                           <a:schemeClr val="lt1"/>
@@ -252,7 +243,10 @@
           </mc:Choice>
           <mc:Fallback>
             <w:pict>
-              <v:rect w14:anchorId="6CCA4680" id="Rectangle 2" o:spid="_x0000_s1026" style="position:absolute;left:0;text-align:left;margin-left:-82.05pt;margin-top:-54.95pt;width:630.6pt;height:485.75pt;z-index:251655679;visibility:visible;mso-wrap-style:square;mso-width-percent:0;mso-height-percent:0;mso-wrap-distance-left:9pt;mso-wrap-distance-top:0;mso-wrap-distance-right:9pt;mso-wrap-distance-bottom:0;mso-position-horizontal:absolute;mso-position-horizontal-relative:text;mso-position-vertical:absolute;mso-position-vertical-relative:text;mso-width-percent:0;mso-height-percent:0;mso-width-relative:margin;mso-height-relative:margin;v-text-anchor:top" o:gfxdata="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" fillcolor="#4472c4 [3204]" strokecolor="#4472c4 [3204]" strokeweight="1pt">
+              <v:rect w14:anchorId="6CCA4680" id="Rectangle 2" o:spid="_x0000_s1026" style="position:absolute;left:0;text-align:left;margin-left:-82.05pt;margin-top:-54.95pt;width:630.6pt;height:485.75pt;z-index:251655679;visibility:visible;mso-wrap-style:square;mso-width-percent:0;mso-height-percent:0;mso-wrap-distance-left:9pt;mso-wrap-distance-top:0;mso-wrap-distance-right:9pt;mso-wrap-distance-bottom:0;mso-position-horizontal:absolute;mso-position-horizontal-relative:text;mso-position-vertical:absolute;mso-position-vertical-relative:text;mso-width-percent:0;mso-height-percent:0;mso-width-relative:margin;mso-height-relative:margin;v-text-anchor:top" o:gfxdata="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" fillcolor="#aaa [3030]" strokecolor="#a5a5a5 [3206]" strokeweight=".5pt">
+                <v:fill color2="#a3a3a3 [3174]" rotate="t" colors="0 #afafaf;.5 #a5a5a5;1 #929292" focus="100%" type="gradient">
+                  <o:fill v:ext="view" type="gradientUnscaled"/>
+                </v:fill>
                 <v:textbox>
                   <w:txbxContent>
                     <w:p>
@@ -448,10 +442,10 @@
           <wp:anchor distT="0" distB="0" distL="114300" distR="114300" simplePos="0" relativeHeight="251658752" behindDoc="1" locked="0" layoutInCell="1" allowOverlap="1">
             <wp:simplePos x="0" y="0"/>
             <wp:positionH relativeFrom="margin">
-              <wp:posOffset>-1905</wp:posOffset>
+              <wp:posOffset>118411</wp:posOffset>
             </wp:positionH>
             <wp:positionV relativeFrom="margin">
-              <wp:posOffset>704850</wp:posOffset>
+              <wp:posOffset>783055</wp:posOffset>
             </wp:positionV>
             <wp:extent cx="4130040" cy="1774825"/>
             <wp:effectExtent l="0" t="0" r="3810" b="0"/>
@@ -2658,82 +2652,15 @@
           <w:lang w:val="fr-FR"/>
         </w:rPr>
       </w:pPr>
-      <w:r>
-        <w:rPr>
-          <w:noProof/>
+      <w:bookmarkStart w:id="6" w:name="_GoBack"/>
+      <w:bookmarkEnd w:id="6"/>
+    </w:p>
+    <w:p>
+      <w:pPr>
+        <w:rPr>
           <w:lang w:val="fr-FR"/>
         </w:rPr>
-        <w:drawing>
-          <wp:anchor distT="0" distB="0" distL="114300" distR="114300" simplePos="0" relativeHeight="251659776" behindDoc="0" locked="0" layoutInCell="1" allowOverlap="1">
-            <wp:simplePos x="0" y="0"/>
-            <wp:positionH relativeFrom="column">
-              <wp:posOffset>-13335</wp:posOffset>
-            </wp:positionH>
-            <wp:positionV relativeFrom="paragraph">
-              <wp:posOffset>153035</wp:posOffset>
-            </wp:positionV>
-            <wp:extent cx="2737485" cy="2932430"/>
-            <wp:effectExtent l="0" t="0" r="5715" b="1270"/>
-            <wp:wrapThrough wrapText="bothSides">
-              <wp:wrapPolygon edited="0">
-                <wp:start x="0" y="0"/>
-                <wp:lineTo x="0" y="21469"/>
-                <wp:lineTo x="21495" y="21469"/>
-                <wp:lineTo x="21495" y="0"/>
-                <wp:lineTo x="0" y="0"/>
-              </wp:wrapPolygon>
-            </wp:wrapThrough>
-            <wp:docPr id="1" name="Image 1"/>
-            <wp:cNvGraphicFramePr>
-              <a:graphicFrameLocks xmlns:a="http://schemas.openxmlformats.org/drawingml/2006/main" noChangeAspect="1"/>
-            </wp:cNvGraphicFramePr>
-            <a:graphic xmlns:a="http://schemas.openxmlformats.org/drawingml/2006/main">
-              <a:graphicData uri="http://schemas.openxmlformats.org/drawingml/2006/picture">
-                <pic:pic xmlns:pic="http://schemas.openxmlformats.org/drawingml/2006/picture">
-                  <pic:nvPicPr>
-                    <pic:cNvPr id="0" name="Picture 2"/>
-                    <pic:cNvPicPr>
-                      <a:picLocks noChangeAspect="1" noChangeArrowheads="1"/>
-                    </pic:cNvPicPr>
-                  </pic:nvPicPr>
-                  <pic:blipFill>
-                    <a:blip r:embed="rId9" cstate="print">
-                      <a:extLst>
-                        <a:ext uri="{28A0092B-C50C-407E-A947-70E740481C1C}">
-                          <a14:useLocalDpi xmlns:a14="http://schemas.microsoft.com/office/drawing/2010/main" val="0"/>
-                        </a:ext>
-                      </a:extLst>
-                    </a:blip>
-                    <a:srcRect/>
-                    <a:stretch>
-                      <a:fillRect/>
-                    </a:stretch>
-                  </pic:blipFill>
-                  <pic:spPr bwMode="auto">
-                    <a:xfrm>
-                      <a:off x="0" y="0"/>
-                      <a:ext cx="2737485" cy="2932430"/>
-                    </a:xfrm>
-                    <a:prstGeom prst="rect">
-                      <a:avLst/>
-                    </a:prstGeom>
-                    <a:noFill/>
-                    <a:ln>
-                      <a:noFill/>
-                    </a:ln>
-                  </pic:spPr>
-                </pic:pic>
-              </a:graphicData>
-            </a:graphic>
-            <wp14:sizeRelH relativeFrom="page">
-              <wp14:pctWidth>0</wp14:pctWidth>
-            </wp14:sizeRelH>
-            <wp14:sizeRelV relativeFrom="page">
-              <wp14:pctHeight>0</wp14:pctHeight>
-            </wp14:sizeRelV>
-          </wp:anchor>
-        </w:drawing>
-      </w:r>
+      </w:pPr>
     </w:p>
     <w:p>
       <w:pPr>
@@ -2793,16 +2720,9 @@
     </w:p>
     <w:p>
       <w:pPr>
-        <w:rPr>
-          <w:lang w:val="fr-FR"/>
-        </w:rPr>
-      </w:pPr>
-    </w:p>
-    <w:p>
-      <w:pPr>
         <w:pStyle w:val="Titre2"/>
       </w:pPr>
-      <w:bookmarkStart w:id="6" w:name="_Toc19521400"/>
+      <w:bookmarkStart w:id="7" w:name="_Toc19521400"/>
     </w:p>
     <w:p>
       <w:pPr>
@@ -2848,7 +2768,7 @@
                     </pic:cNvPicPr>
                   </pic:nvPicPr>
                   <pic:blipFill>
-                    <a:blip r:embed="rId10" cstate="print">
+                    <a:blip r:embed="rId9" cstate="print">
                       <a:extLst>
                         <a:ext uri="{28A0092B-C50C-407E-A947-70E740481C1C}">
                           <a14:useLocalDpi xmlns:a14="http://schemas.microsoft.com/office/drawing/2010/main" val="0"/>
@@ -3016,19 +2936,19 @@
           <wp:anchor distT="0" distB="0" distL="114300" distR="114300" simplePos="0" relativeHeight="251661824" behindDoc="0" locked="0" layoutInCell="1" allowOverlap="1">
             <wp:simplePos x="0" y="0"/>
             <wp:positionH relativeFrom="column">
-              <wp:posOffset>-73569</wp:posOffset>
+              <wp:posOffset>-193040</wp:posOffset>
             </wp:positionH>
             <wp:positionV relativeFrom="paragraph">
               <wp:posOffset>158750</wp:posOffset>
             </wp:positionV>
-            <wp:extent cx="2851785" cy="3225165"/>
-            <wp:effectExtent l="0" t="0" r="5715" b="0"/>
+            <wp:extent cx="3036570" cy="3434715"/>
+            <wp:effectExtent l="0" t="0" r="0" b="0"/>
             <wp:wrapThrough wrapText="bothSides">
               <wp:wrapPolygon edited="0">
                 <wp:start x="0" y="0"/>
-                <wp:lineTo x="0" y="21434"/>
-                <wp:lineTo x="21499" y="21434"/>
-                <wp:lineTo x="21499" y="0"/>
+                <wp:lineTo x="0" y="21444"/>
+                <wp:lineTo x="21410" y="21444"/>
+                <wp:lineTo x="21410" y="0"/>
                 <wp:lineTo x="0" y="0"/>
               </wp:wrapPolygon>
             </wp:wrapThrough>
@@ -3046,7 +2966,7 @@
                     </pic:cNvPicPr>
                   </pic:nvPicPr>
                   <pic:blipFill>
-                    <a:blip r:embed="rId11" cstate="print">
+                    <a:blip r:embed="rId10" cstate="print">
                       <a:extLst>
                         <a:ext uri="{28A0092B-C50C-407E-A947-70E740481C1C}">
                           <a14:useLocalDpi xmlns:a14="http://schemas.microsoft.com/office/drawing/2010/main" val="0"/>
@@ -3061,7 +2981,7 @@
                   <pic:spPr bwMode="auto">
                     <a:xfrm>
                       <a:off x="0" y="0"/>
-                      <a:ext cx="2851785" cy="3225165"/>
+                      <a:ext cx="3036570" cy="3434715"/>
                     </a:xfrm>
                     <a:prstGeom prst="rect">
                       <a:avLst/>
@@ -3087,7 +3007,7 @@
         <w:rPr>
           <w:lang w:val="fr-FR"/>
         </w:rPr>
-        <w:t xml:space="preserve">     En</w:t>
+        <w:t>En</w:t>
       </w:r>
       <w:r>
         <w:rPr>
@@ -3099,7 +3019,7 @@
         <w:rPr>
           <w:lang w:val="fr-FR"/>
         </w:rPr>
-        <w:t xml:space="preserve"> importer </w:t>
+        <w:t xml:space="preserve"> importer</w:t>
       </w:r>
     </w:p>
     <w:p>
@@ -3107,6 +3027,43 @@
         <w:tabs>
           <w:tab w:val="left" w:pos="4820"/>
         </w:tabs>
+        <w:ind w:left="3545"/>
+        <w:rPr>
+          <w:lang w:val="fr-FR"/>
+        </w:rPr>
+      </w:pPr>
+      <w:proofErr w:type="gramStart"/>
+      <w:r>
+        <w:rPr>
+          <w:lang w:val="fr-FR"/>
+        </w:rPr>
+        <w:t>de</w:t>
+      </w:r>
+      <w:proofErr w:type="gramEnd"/>
+      <w:r>
+        <w:rPr>
+          <w:lang w:val="fr-FR"/>
+        </w:rPr>
+        <w:t xml:space="preserve"> fichier ou de dossier de </w:t>
+      </w:r>
+      <w:r>
+        <w:rPr>
+          <w:lang w:val="fr-FR"/>
+        </w:rPr>
+        <w:t>PC           d’utilisateur qui est se contacter comme l’image suivante</w:t>
+      </w:r>
+      <w:r>
+        <w:rPr>
+          <w:lang w:val="fr-FR"/>
+        </w:rPr>
+        <w:t>. Pour ajouter un dossier, il faut appuyer sur le plus</w:t>
+      </w:r>
+    </w:p>
+    <w:p>
+      <w:pPr>
+        <w:tabs>
+          <w:tab w:val="left" w:pos="4820"/>
+        </w:tabs>
         <w:ind w:left="2127"/>
         <w:rPr>
           <w:lang w:val="fr-FR"/>
@@ -3116,323 +3073,685 @@
         <w:rPr>
           <w:lang w:val="fr-FR"/>
         </w:rPr>
-        <w:t xml:space="preserve">     de fichier ou de dossier de </w:t>
-      </w:r>
-      <w:bookmarkStart w:id="7" w:name="_GoBack"/>
+        <w:tab/>
+      </w:r>
+      <w:r>
+        <w:rPr>
+          <w:lang w:val="fr-FR"/>
+        </w:rPr>
+        <w:tab/>
+      </w:r>
+    </w:p>
+    <w:p>
+      <w:pPr>
+        <w:tabs>
+          <w:tab w:val="left" w:pos="4820"/>
+        </w:tabs>
+        <w:ind w:left="2127"/>
+        <w:rPr>
+          <w:lang w:val="fr-FR"/>
+        </w:rPr>
+      </w:pPr>
+    </w:p>
+    <w:p>
+      <w:pPr>
+        <w:tabs>
+          <w:tab w:val="left" w:pos="4820"/>
+        </w:tabs>
+        <w:ind w:left="2127"/>
+        <w:rPr>
+          <w:lang w:val="fr-FR"/>
+        </w:rPr>
+      </w:pPr>
+    </w:p>
+    <w:p>
+      <w:pPr>
+        <w:tabs>
+          <w:tab w:val="left" w:pos="4820"/>
+        </w:tabs>
+        <w:ind w:left="2127"/>
+        <w:rPr>
+          <w:lang w:val="fr-FR"/>
+        </w:rPr>
+      </w:pPr>
+    </w:p>
+    <w:p>
+      <w:pPr>
+        <w:tabs>
+          <w:tab w:val="left" w:pos="4820"/>
+        </w:tabs>
+        <w:ind w:left="2127"/>
+        <w:rPr>
+          <w:lang w:val="fr-FR"/>
+        </w:rPr>
+      </w:pPr>
+    </w:p>
+    <w:p>
+      <w:pPr>
+        <w:tabs>
+          <w:tab w:val="left" w:pos="4820"/>
+        </w:tabs>
+        <w:ind w:left="2127"/>
+        <w:rPr>
+          <w:lang w:val="fr-FR"/>
+        </w:rPr>
+      </w:pPr>
+    </w:p>
+    <w:p>
+      <w:pPr>
+        <w:tabs>
+          <w:tab w:val="left" w:pos="4820"/>
+        </w:tabs>
+        <w:ind w:left="2127"/>
+        <w:rPr>
+          <w:lang w:val="fr-FR"/>
+        </w:rPr>
+      </w:pPr>
+    </w:p>
+    <w:p>
+      <w:pPr>
+        <w:tabs>
+          <w:tab w:val="left" w:pos="4820"/>
+        </w:tabs>
+        <w:ind w:left="2127"/>
+        <w:rPr>
+          <w:lang w:val="fr-FR"/>
+        </w:rPr>
+      </w:pPr>
+      <w:r>
+        <w:rPr>
+          <w:b/>
+          <w:noProof/>
+          <w:lang w:val="fr-FR"/>
+        </w:rPr>
+        <w:drawing>
+          <wp:anchor distT="0" distB="0" distL="114300" distR="114300" simplePos="0" relativeHeight="251664896" behindDoc="0" locked="0" layoutInCell="1" allowOverlap="1" wp14:anchorId="62D07D87">
+            <wp:simplePos x="0" y="0"/>
+            <wp:positionH relativeFrom="column">
+              <wp:posOffset>2540000</wp:posOffset>
+            </wp:positionH>
+            <wp:positionV relativeFrom="paragraph">
+              <wp:posOffset>160756</wp:posOffset>
+            </wp:positionV>
+            <wp:extent cx="95885" cy="95885"/>
+            <wp:effectExtent l="0" t="0" r="0" b="0"/>
+            <wp:wrapNone/>
+            <wp:docPr id="10" name="Graphique 10" descr="Ajouter"/>
+            <wp:cNvGraphicFramePr>
+              <a:graphicFrameLocks xmlns:a="http://schemas.openxmlformats.org/drawingml/2006/main" noChangeAspect="1"/>
+            </wp:cNvGraphicFramePr>
+            <a:graphic xmlns:a="http://schemas.openxmlformats.org/drawingml/2006/main">
+              <a:graphicData uri="http://schemas.openxmlformats.org/drawingml/2006/picture">
+                <pic:pic xmlns:pic="http://schemas.openxmlformats.org/drawingml/2006/picture">
+                  <pic:nvPicPr>
+                    <pic:cNvPr id="10" name="add.svg"/>
+                    <pic:cNvPicPr/>
+                  </pic:nvPicPr>
+                  <pic:blipFill>
+                    <a:blip r:embed="rId11" cstate="print">
+                      <a:extLst>
+                        <a:ext uri="{28A0092B-C50C-407E-A947-70E740481C1C}">
+                          <a14:useLocalDpi xmlns:a14="http://schemas.microsoft.com/office/drawing/2010/main" val="0"/>
+                        </a:ext>
+                        <a:ext uri="{96DAC541-7B7A-43D3-8B79-37D633B846F1}">
+                          <asvg:svgBlip xmlns:asvg="http://schemas.microsoft.com/office/drawing/2016/SVG/main" r:embed="rId12"/>
+                        </a:ext>
+                      </a:extLst>
+                    </a:blip>
+                    <a:stretch>
+                      <a:fillRect/>
+                    </a:stretch>
+                  </pic:blipFill>
+                  <pic:spPr>
+                    <a:xfrm flipV="1">
+                      <a:off x="0" y="0"/>
+                      <a:ext cx="95885" cy="95885"/>
+                    </a:xfrm>
+                    <a:prstGeom prst="rect">
+                      <a:avLst/>
+                    </a:prstGeom>
+                  </pic:spPr>
+                </pic:pic>
+              </a:graphicData>
+            </a:graphic>
+            <wp14:sizeRelH relativeFrom="page">
+              <wp14:pctWidth>0</wp14:pctWidth>
+            </wp14:sizeRelH>
+            <wp14:sizeRelV relativeFrom="page">
+              <wp14:pctHeight>0</wp14:pctHeight>
+            </wp14:sizeRelV>
+          </wp:anchor>
+        </w:drawing>
+      </w:r>
+    </w:p>
+    <w:p>
+      <w:pPr>
+        <w:tabs>
+          <w:tab w:val="left" w:pos="4820"/>
+        </w:tabs>
+        <w:ind w:left="2127"/>
+        <w:rPr>
+          <w:lang w:val="fr-FR"/>
+        </w:rPr>
+      </w:pPr>
+    </w:p>
+    <w:p>
+      <w:pPr>
+        <w:tabs>
+          <w:tab w:val="left" w:pos="1363"/>
+        </w:tabs>
+        <w:rPr>
+          <w:lang w:val="fr-FR"/>
+        </w:rPr>
+      </w:pPr>
+    </w:p>
+    <w:p>
+      <w:pPr>
+        <w:tabs>
+          <w:tab w:val="left" w:pos="1363"/>
+          <w:tab w:val="left" w:pos="4820"/>
+        </w:tabs>
+        <w:rPr>
+          <w:b/>
+          <w:lang w:val="fr-FR"/>
+        </w:rPr>
+      </w:pPr>
+      <w:r>
+        <w:rPr>
+          <w:b/>
+          <w:noProof/>
+          <w:lang w:val="fr-FR"/>
+        </w:rPr>
+        <w:drawing>
+          <wp:anchor distT="0" distB="0" distL="114300" distR="114300" simplePos="0" relativeHeight="251662848" behindDoc="0" locked="0" layoutInCell="1" allowOverlap="1">
+            <wp:simplePos x="0" y="0"/>
+            <wp:positionH relativeFrom="column">
+              <wp:posOffset>-193675</wp:posOffset>
+            </wp:positionH>
+            <wp:positionV relativeFrom="paragraph">
+              <wp:posOffset>627380</wp:posOffset>
+            </wp:positionV>
+            <wp:extent cx="3091815" cy="3140075"/>
+            <wp:effectExtent l="0" t="0" r="0" b="3175"/>
+            <wp:wrapThrough wrapText="bothSides">
+              <wp:wrapPolygon edited="0">
+                <wp:start x="0" y="0"/>
+                <wp:lineTo x="0" y="21491"/>
+                <wp:lineTo x="21427" y="21491"/>
+                <wp:lineTo x="21427" y="0"/>
+                <wp:lineTo x="0" y="0"/>
+              </wp:wrapPolygon>
+            </wp:wrapThrough>
+            <wp:docPr id="8" name="Image 8"/>
+            <wp:cNvGraphicFramePr>
+              <a:graphicFrameLocks xmlns:a="http://schemas.openxmlformats.org/drawingml/2006/main" noChangeAspect="1"/>
+            </wp:cNvGraphicFramePr>
+            <a:graphic xmlns:a="http://schemas.openxmlformats.org/drawingml/2006/main">
+              <a:graphicData uri="http://schemas.openxmlformats.org/drawingml/2006/picture">
+                <pic:pic xmlns:pic="http://schemas.openxmlformats.org/drawingml/2006/picture">
+                  <pic:nvPicPr>
+                    <pic:cNvPr id="0" name="Picture 5"/>
+                    <pic:cNvPicPr>
+                      <a:picLocks noChangeAspect="1" noChangeArrowheads="1"/>
+                    </pic:cNvPicPr>
+                  </pic:nvPicPr>
+                  <pic:blipFill>
+                    <a:blip r:embed="rId13" cstate="print">
+                      <a:extLst>
+                        <a:ext uri="{28A0092B-C50C-407E-A947-70E740481C1C}">
+                          <a14:useLocalDpi xmlns:a14="http://schemas.microsoft.com/office/drawing/2010/main" val="0"/>
+                        </a:ext>
+                      </a:extLst>
+                    </a:blip>
+                    <a:srcRect/>
+                    <a:stretch>
+                      <a:fillRect/>
+                    </a:stretch>
+                  </pic:blipFill>
+                  <pic:spPr bwMode="auto">
+                    <a:xfrm>
+                      <a:off x="0" y="0"/>
+                      <a:ext cx="3091815" cy="3140075"/>
+                    </a:xfrm>
+                    <a:prstGeom prst="rect">
+                      <a:avLst/>
+                    </a:prstGeom>
+                    <a:noFill/>
+                    <a:ln>
+                      <a:noFill/>
+                    </a:ln>
+                  </pic:spPr>
+                </pic:pic>
+              </a:graphicData>
+            </a:graphic>
+            <wp14:sizeRelH relativeFrom="page">
+              <wp14:pctWidth>0</wp14:pctWidth>
+            </wp14:sizeRelH>
+            <wp14:sizeRelV relativeFrom="page">
+              <wp14:pctHeight>0</wp14:pctHeight>
+            </wp14:sizeRelV>
+          </wp:anchor>
+        </w:drawing>
+      </w:r>
+      <w:r>
+        <w:rPr>
+          <w:b/>
+          <w:lang w:val="fr-FR"/>
+        </w:rPr>
+        <w:t xml:space="preserve">Modification </w:t>
+      </w:r>
+    </w:p>
+    <w:p>
+      <w:pPr>
+        <w:rPr>
+          <w:lang w:val="fr-FR"/>
+        </w:rPr>
+      </w:pPr>
+    </w:p>
+    <w:p>
+      <w:pPr>
+        <w:rPr>
+          <w:b/>
+          <w:lang w:val="fr-FR"/>
+        </w:rPr>
+      </w:pPr>
+    </w:p>
+    <w:p>
+      <w:pPr>
+        <w:tabs>
+          <w:tab w:val="left" w:pos="4820"/>
+        </w:tabs>
+        <w:rPr>
+          <w:lang w:val="fr-FR"/>
+        </w:rPr>
+      </w:pPr>
+      <w:r>
+        <w:rPr>
+          <w:lang w:val="fr-FR"/>
+        </w:rPr>
+        <w:t xml:space="preserve"> </w:t>
+      </w:r>
+      <w:r>
+        <w:rPr>
+          <w:lang w:val="fr-FR"/>
+        </w:rPr>
+        <w:t xml:space="preserve">Dans l’inter face d’utilisateurs une possibilité de </w:t>
+      </w:r>
+      <w:proofErr w:type="gramStart"/>
+      <w:r>
+        <w:rPr>
+          <w:lang w:val="fr-FR"/>
+        </w:rPr>
+        <w:t>changer ,supprimer</w:t>
+      </w:r>
+      <w:proofErr w:type="gramEnd"/>
+      <w:r>
+        <w:rPr>
+          <w:lang w:val="fr-FR"/>
+        </w:rPr>
+        <w:t xml:space="preserve">, déplacer, Renommer ,épingler couper ,copier , coller, lire la propriétés </w:t>
+      </w:r>
+    </w:p>
+    <w:p>
+      <w:pPr>
+        <w:pStyle w:val="Titre2"/>
+      </w:pPr>
+    </w:p>
+    <w:p>
+      <w:pPr>
+        <w:pStyle w:val="Titre2"/>
+      </w:pPr>
+      <w:r>
+        <w:br w:type="page"/>
+      </w:r>
+    </w:p>
+    <w:p>
+      <w:pPr>
+        <w:pStyle w:val="Titre2"/>
+      </w:pPr>
+      <w:r>
+        <w:lastRenderedPageBreak/>
+        <w:t>Partage interne</w:t>
+      </w:r>
+    </w:p>
+    <w:p>
+      <w:proofErr w:type="gramStart"/>
+      <w:r>
+        <w:t>Suite à</w:t>
+      </w:r>
+      <w:proofErr w:type="gramEnd"/>
+      <w:r>
+        <w:t xml:space="preserve"> votre demande de Sécurité et confidentialité on a créé un partage interne celui qui permet partager qu’entre les membres d’entreprise sans faire de fautes</w:t>
+      </w:r>
+    </w:p>
+    <w:p>
+      <w:r>
+        <w:t xml:space="preserve">À envoyer un mauvais e-mail à mauvaise personne </w:t>
+      </w:r>
+    </w:p>
+    <w:p>
+      <w:r>
+        <w:t>Pour savoir sur quoi le lien va nous diriger, l</w:t>
+      </w:r>
+      <w:r>
+        <w:t>e lien aura un nom qui sera directement lié au nom du lien</w:t>
+      </w:r>
+      <w:r>
+        <w:t xml:space="preserve"> pour ne pas avoir </w:t>
+      </w:r>
+      <w:proofErr w:type="gramStart"/>
+      <w:r>
+        <w:t>a</w:t>
+      </w:r>
+      <w:proofErr w:type="gramEnd"/>
+      <w:r>
+        <w:t xml:space="preserve"> cliquer sur un lien long et incompréhensible.</w:t>
+      </w:r>
+    </w:p>
+    <w:p>
+      <w:r>
+        <w:t>Il y aura 2 boutons qui vont nous permettre changer le nom du lien ou de supprimer le lien. Nous allons faire une liste qui contiendra les utilisateur internes de l’entreprise.</w:t>
+      </w:r>
+    </w:p>
+    <w:p>
+      <w:r>
+        <w:rPr>
+          <w:noProof/>
+        </w:rPr>
+        <w:drawing>
+          <wp:anchor distT="0" distB="0" distL="114300" distR="114300" simplePos="0" relativeHeight="251663872" behindDoc="0" locked="0" layoutInCell="1" allowOverlap="1">
+            <wp:simplePos x="0" y="0"/>
+            <wp:positionH relativeFrom="column">
+              <wp:posOffset>-72390</wp:posOffset>
+            </wp:positionH>
+            <wp:positionV relativeFrom="paragraph">
+              <wp:posOffset>716280</wp:posOffset>
+            </wp:positionV>
+            <wp:extent cx="5965190" cy="4637405"/>
+            <wp:effectExtent l="0" t="0" r="0" b="0"/>
+            <wp:wrapNone/>
+            <wp:docPr id="9" name="Image 9"/>
+            <wp:cNvGraphicFramePr>
+              <a:graphicFrameLocks xmlns:a="http://schemas.openxmlformats.org/drawingml/2006/main" noChangeAspect="1"/>
+            </wp:cNvGraphicFramePr>
+            <a:graphic xmlns:a="http://schemas.openxmlformats.org/drawingml/2006/main">
+              <a:graphicData uri="http://schemas.openxmlformats.org/drawingml/2006/picture">
+                <pic:pic xmlns:pic="http://schemas.openxmlformats.org/drawingml/2006/picture">
+                  <pic:nvPicPr>
+                    <pic:cNvPr id="0" name="Picture 6"/>
+                    <pic:cNvPicPr>
+                      <a:picLocks noChangeAspect="1" noChangeArrowheads="1"/>
+                    </pic:cNvPicPr>
+                  </pic:nvPicPr>
+                  <pic:blipFill>
+                    <a:blip r:embed="rId14" cstate="print">
+                      <a:extLst>
+                        <a:ext uri="{28A0092B-C50C-407E-A947-70E740481C1C}">
+                          <a14:useLocalDpi xmlns:a14="http://schemas.microsoft.com/office/drawing/2010/main" val="0"/>
+                        </a:ext>
+                      </a:extLst>
+                    </a:blip>
+                    <a:srcRect/>
+                    <a:stretch>
+                      <a:fillRect/>
+                    </a:stretch>
+                  </pic:blipFill>
+                  <pic:spPr bwMode="auto">
+                    <a:xfrm>
+                      <a:off x="0" y="0"/>
+                      <a:ext cx="5965190" cy="4637405"/>
+                    </a:xfrm>
+                    <a:prstGeom prst="rect">
+                      <a:avLst/>
+                    </a:prstGeom>
+                    <a:noFill/>
+                    <a:ln>
+                      <a:noFill/>
+                    </a:ln>
+                  </pic:spPr>
+                </pic:pic>
+              </a:graphicData>
+            </a:graphic>
+            <wp14:sizeRelH relativeFrom="page">
+              <wp14:pctWidth>0</wp14:pctWidth>
+            </wp14:sizeRelH>
+            <wp14:sizeRelV relativeFrom="page">
+              <wp14:pctHeight>0</wp14:pctHeight>
+            </wp14:sizeRelV>
+          </wp:anchor>
+        </w:drawing>
+      </w:r>
+      <w:r>
+        <w:t xml:space="preserve">Pour répondre à la demande des droits, la personne qui envoie, pourra sélectionner la case qu’elle désire. (T = pouvoir total, L = Lecture, X </w:t>
+      </w:r>
+      <w:proofErr w:type="gramStart"/>
+      <w:r>
+        <w:t>=  aucun</w:t>
+      </w:r>
+      <w:proofErr w:type="gramEnd"/>
+      <w:r>
+        <w:t xml:space="preserve"> accès « A discuter »). </w:t>
+      </w:r>
+    </w:p>
+    <w:p>
+      <w:pPr>
+        <w:pStyle w:val="Titre2"/>
+      </w:pPr>
+      <w:r>
+        <w:lastRenderedPageBreak/>
+        <w:t xml:space="preserve">Partage </w:t>
+      </w:r>
+      <w:r>
+        <w:t xml:space="preserve">Externe </w:t>
+      </w:r>
+    </w:p>
+    <w:p>
+      <w:pPr>
+        <w:pStyle w:val="Titre2"/>
+      </w:pPr>
+      <w:r>
+        <w:t xml:space="preserve">Ce partage </w:t>
+      </w:r>
+      <w:r>
+        <w:t>permet</w:t>
+      </w:r>
+      <w:r>
+        <w:t xml:space="preserve"> savoir comment on crée le line de partage et avec qui </w:t>
+      </w:r>
+      <w:r>
+        <w:t xml:space="preserve">liée avec un alias puis ça nous fait un raccourci avec leur e-mail  </w:t>
+      </w:r>
+    </w:p>
+    <w:p>
+      <w:pPr>
+        <w:pStyle w:val="Titre2"/>
+      </w:pPr>
+    </w:p>
+    <w:p>
+      <w:pPr>
+        <w:pStyle w:val="Titre2"/>
+      </w:pPr>
+      <w:r>
+        <w:rPr>
+          <w:noProof/>
+        </w:rPr>
+        <w:drawing>
+          <wp:anchor distT="0" distB="0" distL="114300" distR="114300" simplePos="0" relativeHeight="251665920" behindDoc="0" locked="0" layoutInCell="1" allowOverlap="1">
+            <wp:simplePos x="0" y="0"/>
+            <wp:positionH relativeFrom="column">
+              <wp:posOffset>-60425</wp:posOffset>
+            </wp:positionH>
+            <wp:positionV relativeFrom="paragraph">
+              <wp:posOffset>35627</wp:posOffset>
+            </wp:positionV>
+            <wp:extent cx="4698627" cy="3650433"/>
+            <wp:effectExtent l="0" t="0" r="6985" b="7620"/>
+            <wp:wrapNone/>
+            <wp:docPr id="11" name="Image 11"/>
+            <wp:cNvGraphicFramePr>
+              <a:graphicFrameLocks xmlns:a="http://schemas.openxmlformats.org/drawingml/2006/main" noChangeAspect="1"/>
+            </wp:cNvGraphicFramePr>
+            <a:graphic xmlns:a="http://schemas.openxmlformats.org/drawingml/2006/main">
+              <a:graphicData uri="http://schemas.openxmlformats.org/drawingml/2006/picture">
+                <pic:pic xmlns:pic="http://schemas.openxmlformats.org/drawingml/2006/picture">
+                  <pic:nvPicPr>
+                    <pic:cNvPr id="0" name="Picture 7"/>
+                    <pic:cNvPicPr>
+                      <a:picLocks noChangeAspect="1" noChangeArrowheads="1"/>
+                    </pic:cNvPicPr>
+                  </pic:nvPicPr>
+                  <pic:blipFill>
+                    <a:blip r:embed="rId15" cstate="print">
+                      <a:extLst>
+                        <a:ext uri="{28A0092B-C50C-407E-A947-70E740481C1C}">
+                          <a14:useLocalDpi xmlns:a14="http://schemas.microsoft.com/office/drawing/2010/main" val="0"/>
+                        </a:ext>
+                      </a:extLst>
+                    </a:blip>
+                    <a:srcRect/>
+                    <a:stretch>
+                      <a:fillRect/>
+                    </a:stretch>
+                  </pic:blipFill>
+                  <pic:spPr bwMode="auto">
+                    <a:xfrm>
+                      <a:off x="0" y="0"/>
+                      <a:ext cx="4698627" cy="3650433"/>
+                    </a:xfrm>
+                    <a:prstGeom prst="rect">
+                      <a:avLst/>
+                    </a:prstGeom>
+                    <a:noFill/>
+                    <a:ln>
+                      <a:noFill/>
+                    </a:ln>
+                  </pic:spPr>
+                </pic:pic>
+              </a:graphicData>
+            </a:graphic>
+            <wp14:sizeRelH relativeFrom="margin">
+              <wp14:pctWidth>0</wp14:pctWidth>
+            </wp14:sizeRelH>
+            <wp14:sizeRelV relativeFrom="margin">
+              <wp14:pctHeight>0</wp14:pctHeight>
+            </wp14:sizeRelV>
+          </wp:anchor>
+        </w:drawing>
+      </w:r>
+    </w:p>
+    <w:p>
+      <w:pPr>
+        <w:pStyle w:val="Titre2"/>
+      </w:pPr>
+    </w:p>
+    <w:p>
+      <w:pPr>
+        <w:pStyle w:val="Titre2"/>
+      </w:pPr>
+    </w:p>
+    <w:p>
+      <w:pPr>
+        <w:pStyle w:val="Titre2"/>
+      </w:pPr>
+    </w:p>
+    <w:p>
+      <w:pPr>
+        <w:pStyle w:val="Titre2"/>
+      </w:pPr>
+    </w:p>
+    <w:p>
+      <w:pPr>
+        <w:pStyle w:val="Titre2"/>
+      </w:pPr>
+    </w:p>
+    <w:p>
+      <w:pPr>
+        <w:pStyle w:val="Titre2"/>
+      </w:pPr>
+    </w:p>
+    <w:p>
+      <w:pPr>
+        <w:pStyle w:val="Titre2"/>
+      </w:pPr>
+    </w:p>
+    <w:p>
+      <w:pPr>
+        <w:pStyle w:val="Titre2"/>
+      </w:pPr>
+    </w:p>
+    <w:p>
+      <w:pPr>
+        <w:pStyle w:val="Titre2"/>
+      </w:pPr>
+    </w:p>
+    <w:p>
+      <w:pPr>
+        <w:pStyle w:val="Titre2"/>
+      </w:pPr>
+    </w:p>
+    <w:p>
+      <w:pPr>
+        <w:pStyle w:val="Titre2"/>
+      </w:pPr>
+    </w:p>
+    <w:p>
+      <w:pPr>
+        <w:pStyle w:val="Titre2"/>
+      </w:pPr>
+    </w:p>
+    <w:p>
+      <w:pPr>
+        <w:pStyle w:val="Titre2"/>
+      </w:pPr>
+    </w:p>
+    <w:p>
+      <w:pPr>
+        <w:pStyle w:val="Titre2"/>
+      </w:pPr>
+    </w:p>
+    <w:p>
+      <w:pPr>
+        <w:pStyle w:val="Titre2"/>
+      </w:pPr>
+    </w:p>
+    <w:p>
+      <w:pPr>
+        <w:pStyle w:val="Titre2"/>
+      </w:pPr>
+    </w:p>
+    <w:p>
+      <w:pPr>
+        <w:pStyle w:val="Titre2"/>
+      </w:pPr>
+    </w:p>
+    <w:p>
+      <w:pPr>
+        <w:pStyle w:val="Titre2"/>
+      </w:pPr>
+    </w:p>
+    <w:p>
+      <w:pPr>
+        <w:pStyle w:val="Titre2"/>
+      </w:pPr>
+    </w:p>
+    <w:p>
+      <w:pPr>
+        <w:pStyle w:val="Titre2"/>
+      </w:pPr>
+    </w:p>
+    <w:p>
+      <w:pPr>
+        <w:pStyle w:val="Titre2"/>
+      </w:pPr>
+    </w:p>
+    <w:p>
+      <w:pPr>
+        <w:pStyle w:val="Titre2"/>
+      </w:pPr>
+      <w:r>
+        <w:t>Application</w:t>
+      </w:r>
       <w:bookmarkEnd w:id="7"/>
-      <w:r>
-        <w:rPr>
-          <w:lang w:val="fr-FR"/>
-        </w:rPr>
-        <w:t xml:space="preserve">      </w:t>
-      </w:r>
-    </w:p>
-    <w:p>
-      <w:pPr>
-        <w:tabs>
-          <w:tab w:val="left" w:pos="4820"/>
-        </w:tabs>
-        <w:ind w:left="2127"/>
-        <w:rPr>
-          <w:lang w:val="fr-FR"/>
-        </w:rPr>
-      </w:pPr>
-      <w:r>
-        <w:rPr>
-          <w:lang w:val="fr-FR"/>
-        </w:rPr>
-        <w:tab/>
-      </w:r>
-      <w:r>
-        <w:rPr>
-          <w:lang w:val="fr-FR"/>
-        </w:rPr>
-        <w:tab/>
-      </w:r>
-    </w:p>
-    <w:p>
-      <w:pPr>
-        <w:tabs>
-          <w:tab w:val="left" w:pos="4820"/>
-        </w:tabs>
-        <w:ind w:left="2127"/>
-        <w:rPr>
-          <w:lang w:val="fr-FR"/>
-        </w:rPr>
-      </w:pPr>
-    </w:p>
-    <w:p>
-      <w:pPr>
-        <w:tabs>
-          <w:tab w:val="left" w:pos="4820"/>
-        </w:tabs>
-        <w:ind w:left="2127"/>
-        <w:rPr>
-          <w:lang w:val="fr-FR"/>
-        </w:rPr>
-      </w:pPr>
-    </w:p>
-    <w:p>
-      <w:pPr>
-        <w:tabs>
-          <w:tab w:val="left" w:pos="4820"/>
-        </w:tabs>
-        <w:ind w:left="2127"/>
-        <w:rPr>
-          <w:lang w:val="fr-FR"/>
-        </w:rPr>
-      </w:pPr>
-    </w:p>
-    <w:p>
-      <w:pPr>
-        <w:tabs>
-          <w:tab w:val="left" w:pos="4820"/>
-        </w:tabs>
-        <w:ind w:left="2127"/>
-        <w:rPr>
-          <w:lang w:val="fr-FR"/>
-        </w:rPr>
-      </w:pPr>
-    </w:p>
-    <w:p>
-      <w:pPr>
-        <w:tabs>
-          <w:tab w:val="left" w:pos="4820"/>
-        </w:tabs>
-        <w:ind w:left="2127"/>
-        <w:rPr>
-          <w:lang w:val="fr-FR"/>
-        </w:rPr>
-      </w:pPr>
-    </w:p>
-    <w:p>
-      <w:pPr>
-        <w:tabs>
-          <w:tab w:val="left" w:pos="4820"/>
-        </w:tabs>
-        <w:ind w:left="2127"/>
-        <w:rPr>
-          <w:lang w:val="fr-FR"/>
-        </w:rPr>
-      </w:pPr>
-    </w:p>
-    <w:p>
-      <w:pPr>
-        <w:tabs>
-          <w:tab w:val="left" w:pos="4820"/>
-        </w:tabs>
-        <w:ind w:left="2127"/>
-        <w:rPr>
-          <w:lang w:val="fr-FR"/>
-        </w:rPr>
-      </w:pPr>
-    </w:p>
-    <w:p>
-      <w:pPr>
-        <w:tabs>
-          <w:tab w:val="left" w:pos="4820"/>
-        </w:tabs>
-        <w:ind w:left="2127"/>
-        <w:rPr>
-          <w:lang w:val="fr-FR"/>
-        </w:rPr>
-      </w:pPr>
-    </w:p>
-    <w:p>
-      <w:pPr>
-        <w:tabs>
-          <w:tab w:val="left" w:pos="4820"/>
-        </w:tabs>
-        <w:ind w:left="2127"/>
-        <w:rPr>
-          <w:lang w:val="fr-FR"/>
-        </w:rPr>
-      </w:pPr>
-    </w:p>
-    <w:p>
-      <w:pPr>
-        <w:tabs>
-          <w:tab w:val="left" w:pos="4820"/>
-        </w:tabs>
-        <w:ind w:left="2127"/>
-        <w:rPr>
-          <w:lang w:val="fr-FR"/>
-        </w:rPr>
-      </w:pPr>
-    </w:p>
-    <w:p>
-      <w:pPr>
-        <w:rPr>
-          <w:lang w:val="fr-FR"/>
-        </w:rPr>
-      </w:pPr>
-    </w:p>
-    <w:p>
-      <w:pPr>
-        <w:tabs>
-          <w:tab w:val="left" w:pos="1363"/>
-        </w:tabs>
-        <w:rPr>
-          <w:lang w:val="fr-FR"/>
-        </w:rPr>
-      </w:pPr>
-      <w:r>
-        <w:rPr>
-          <w:lang w:val="fr-FR"/>
-        </w:rPr>
-        <w:tab/>
-        <w:t xml:space="preserve">    </w:t>
-      </w:r>
-    </w:p>
-    <w:p>
-      <w:pPr>
-        <w:pStyle w:val="Titre2"/>
-      </w:pPr>
-    </w:p>
-    <w:p>
-      <w:pPr>
-        <w:pStyle w:val="Titre2"/>
-      </w:pPr>
-    </w:p>
-    <w:p>
-      <w:pPr>
-        <w:pStyle w:val="Titre2"/>
-      </w:pPr>
-    </w:p>
-    <w:p>
-      <w:pPr>
-        <w:pStyle w:val="Titre2"/>
-      </w:pPr>
-    </w:p>
-    <w:p>
-      <w:pPr>
-        <w:pStyle w:val="Titre2"/>
-      </w:pPr>
-    </w:p>
-    <w:p>
-      <w:pPr>
-        <w:pStyle w:val="Titre2"/>
-      </w:pPr>
-    </w:p>
-    <w:p>
-      <w:pPr>
-        <w:pStyle w:val="Titre2"/>
-      </w:pPr>
-    </w:p>
-    <w:p>
-      <w:pPr>
-        <w:pStyle w:val="Titre2"/>
-      </w:pPr>
-    </w:p>
-    <w:p>
-      <w:pPr>
-        <w:pStyle w:val="Titre2"/>
-      </w:pPr>
-    </w:p>
-    <w:p>
-      <w:pPr>
-        <w:pStyle w:val="Titre2"/>
-      </w:pPr>
-    </w:p>
-    <w:p>
-      <w:pPr>
-        <w:pStyle w:val="Titre2"/>
-      </w:pPr>
-    </w:p>
-    <w:p>
-      <w:pPr>
-        <w:pStyle w:val="Titre2"/>
-      </w:pPr>
-    </w:p>
-    <w:p>
-      <w:pPr>
-        <w:pStyle w:val="Titre2"/>
-      </w:pPr>
-    </w:p>
-    <w:p>
-      <w:pPr>
-        <w:pStyle w:val="Titre2"/>
-      </w:pPr>
-    </w:p>
-    <w:p>
-      <w:pPr>
-        <w:pStyle w:val="Titre2"/>
-      </w:pPr>
-    </w:p>
-    <w:p>
-      <w:pPr>
-        <w:pStyle w:val="Titre2"/>
-      </w:pPr>
-    </w:p>
-    <w:p>
-      <w:pPr>
-        <w:pStyle w:val="Titre2"/>
-      </w:pPr>
-    </w:p>
-    <w:p>
-      <w:pPr>
-        <w:pStyle w:val="Titre2"/>
-      </w:pPr>
-    </w:p>
-    <w:p>
-      <w:pPr>
-        <w:pStyle w:val="Titre2"/>
-      </w:pPr>
-    </w:p>
-    <w:p>
-      <w:pPr>
-        <w:pStyle w:val="Titre2"/>
-      </w:pPr>
-    </w:p>
-    <w:p>
-      <w:pPr>
-        <w:pStyle w:val="Titre2"/>
-      </w:pPr>
-    </w:p>
-    <w:p>
-      <w:pPr>
-        <w:pStyle w:val="Titre2"/>
-      </w:pPr>
-    </w:p>
-    <w:p>
-      <w:pPr>
-        <w:pStyle w:val="Titre2"/>
-      </w:pPr>
-    </w:p>
-    <w:p>
-      <w:pPr>
-        <w:pStyle w:val="Titre2"/>
-      </w:pPr>
-    </w:p>
-    <w:p>
-      <w:pPr>
-        <w:pStyle w:val="Titre2"/>
-      </w:pPr>
-    </w:p>
-    <w:p>
-      <w:pPr>
-        <w:pStyle w:val="Titre2"/>
-      </w:pPr>
-    </w:p>
-    <w:p>
-      <w:pPr>
-        <w:pStyle w:val="Titre2"/>
-      </w:pPr>
-    </w:p>
-    <w:p>
-      <w:pPr>
-        <w:pStyle w:val="Titre2"/>
-      </w:pPr>
-    </w:p>
-    <w:p>
-      <w:pPr>
-        <w:pStyle w:val="Titre2"/>
-      </w:pPr>
-      <w:r>
-        <w:lastRenderedPageBreak/>
-        <w:t>Application</w:t>
-      </w:r>
-      <w:bookmarkEnd w:id="6"/>
     </w:p>
     <w:p>
       <w:pPr>
@@ -3487,7 +3806,7 @@
                     </pic:cNvPicPr>
                   </pic:nvPicPr>
                   <pic:blipFill>
-                    <a:blip r:embed="rId12">
+                    <a:blip r:embed="rId16">
                       <a:extLst>
                         <a:ext uri="{28A0092B-C50C-407E-A947-70E740481C1C}">
                           <a14:useLocalDpi xmlns:a14="http://schemas.microsoft.com/office/drawing/2010/main" val="0"/>
@@ -3569,7 +3888,7 @@
                     </pic:cNvPicPr>
                   </pic:nvPicPr>
                   <pic:blipFill>
-                    <a:blip r:embed="rId13">
+                    <a:blip r:embed="rId17">
                       <a:extLst>
                         <a:ext uri="{28A0092B-C50C-407E-A947-70E740481C1C}">
                           <a14:useLocalDpi xmlns:a14="http://schemas.microsoft.com/office/drawing/2010/main" val="0"/>
@@ -3709,7 +4028,6 @@
         <w:rPr>
           <w:rStyle w:val="Accentuation"/>
         </w:rPr>
-        <w:lastRenderedPageBreak/>
         <w:t xml:space="preserve">Explication de la </w:t>
       </w:r>
       <w:r>
@@ -5021,9 +5339,9 @@
       </w:pPr>
     </w:p>
     <w:sectPr>
-      <w:headerReference w:type="even" r:id="rId14"/>
-      <w:footerReference w:type="default" r:id="rId15"/>
-      <w:footerReference w:type="first" r:id="rId16"/>
+      <w:headerReference w:type="even" r:id="rId18"/>
+      <w:footerReference w:type="default" r:id="rId19"/>
+      <w:footerReference w:type="first" r:id="rId20"/>
       <w:footnotePr>
         <w:numFmt w:val="chicago"/>
       </w:footnotePr>
@@ -5223,7 +5541,7 @@
         <v:path o:extrusionok="f" gradientshapeok="t" o:connecttype="rect"/>
         <o:lock v:ext="edit" aspectratio="t"/>
       </v:shapetype>
-      <v:shape id="_x0000_i1054" type="#_x0000_t75" style="width:9.85pt;height:9.85pt" o:bullet="t">
+      <v:shape id="_x0000_i1088" type="#_x0000_t75" style="width:9.95pt;height:9.95pt" o:bullet="t">
         <v:imagedata r:id="rId1" o:title="BD21298_"/>
       </v:shape>
     </w:pict>
@@ -11984,7 +12302,7 @@
 </file>
 
 <file path=customXml/itemProps1.xml><?xml version="1.0" encoding="utf-8"?>
-<ds:datastoreItem xmlns:ds="http://schemas.openxmlformats.org/officeDocument/2006/customXml" ds:itemID="{18105F5C-90C5-49AA-BD00-26FF8C248DF8}">
+<ds:datastoreItem xmlns:ds="http://schemas.openxmlformats.org/officeDocument/2006/customXml" ds:itemID="{514CFAD1-D7DC-4FA1-B146-995D147C267C}">
   <ds:schemaRefs>
     <ds:schemaRef ds:uri="http://schemas.openxmlformats.org/officeDocument/2006/bibliography"/>
   </ds:schemaRefs>

</xml_diff>